<commit_message>
Updates to Problem Solving Docs
</commit_message>
<xml_diff>
--- a/Notebook Cover.docx
+++ b/Notebook Cover.docx
@@ -32,6 +32,8 @@
               <w:right w:w="0" w:type="dxa"/>
             </w:tcMar>
           </w:tcPr>
+          <w:bookmarkStart w:id="0" w:name="_GoBack"/>
+          <w:bookmarkEnd w:id="0"/>
           <w:p>
             <w:pPr>
               <w:rPr>
@@ -344,12 +346,12 @@
               <wp:anchor distT="0" distB="0" distL="114300" distR="114300" simplePos="0" relativeHeight="251860992" behindDoc="0" locked="0" layoutInCell="1" allowOverlap="1" wp14:anchorId="3FA66585" wp14:editId="6D91721C">
                 <wp:simplePos x="0" y="0"/>
                 <wp:positionH relativeFrom="column">
-                  <wp:posOffset>-130810</wp:posOffset>
+                  <wp:posOffset>-128016</wp:posOffset>
                 </wp:positionH>
                 <wp:positionV relativeFrom="paragraph">
-                  <wp:posOffset>-3535680</wp:posOffset>
+                  <wp:posOffset>-3542665</wp:posOffset>
                 </wp:positionV>
-                <wp:extent cx="1851025" cy="1790700"/>
+                <wp:extent cx="2121408" cy="1790700"/>
                 <wp:effectExtent l="0" t="0" r="0" b="0"/>
                 <wp:wrapNone/>
                 <wp:docPr id="1" name="Rectangle: Single Corner Snipped 1"/>
@@ -361,7 +363,7 @@
                       <wps:spPr>
                         <a:xfrm>
                           <a:off x="0" y="0"/>
-                          <a:ext cx="1851025" cy="1790700"/>
+                          <a:ext cx="2121408" cy="1790700"/>
                         </a:xfrm>
                         <a:prstGeom prst="snip1Rect">
                           <a:avLst>
@@ -405,7 +407,7 @@
                               <w:rPr>
                                 <w:color w:val="FFC40C" w:themeColor="accent5"/>
                               </w:rPr>
-                              <w:t>Student ID #010</w:t>
+                              <w:t>instructor</w:t>
                             </w:r>
                           </w:p>
                         </w:txbxContent>
@@ -430,10 +432,10 @@
           </mc:Choice>
           <mc:Fallback>
             <w:pict>
-              <v:shape w14:anchorId="3FA66585" id="Rectangle: Single Corner Snipped 1" o:spid="_x0000_s1027" style="position:absolute;margin-left:-10.3pt;margin-top:-278.4pt;width:145.75pt;height:141pt;z-index:251860992;visibility:visible;mso-wrap-style:square;mso-width-percent:0;mso-height-percent:0;mso-wrap-distance-left:9pt;mso-wrap-distance-top:0;mso-wrap-distance-right:9pt;mso-wrap-distance-bottom:0;mso-position-horizontal:absolute;mso-position-horizontal-relative:text;mso-position-vertical:absolute;mso-position-vertical-relative:text;mso-width-percent:0;mso-height-percent:0;mso-width-relative:margin;mso-height-relative:margin;v-text-anchor:middle" coordsize="1851025,1790700" o:spt="100" o:gfxdata="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" adj="-11796480,,5400" path="m,l1134960,r716065,716065l1851025,1790700,,1790700,,xe" fillcolor="#333 [3204]" stroked="f" strokeweight="3pt">
+              <v:shape w14:anchorId="3FA66585" id="Rectangle: Single Corner Snipped 1" o:spid="_x0000_s1027" style="position:absolute;margin-left:-10.1pt;margin-top:-278.95pt;width:167.05pt;height:141pt;z-index:251860992;visibility:visible;mso-wrap-style:square;mso-width-percent:0;mso-height-percent:0;mso-wrap-distance-left:9pt;mso-wrap-distance-top:0;mso-wrap-distance-right:9pt;mso-wrap-distance-bottom:0;mso-position-horizontal:absolute;mso-position-horizontal-relative:text;mso-position-vertical:absolute;mso-position-vertical-relative:text;mso-width-percent:0;mso-height-percent:0;mso-width-relative:margin;mso-height-relative:margin;v-text-anchor:middle" coordsize="2121408,1790700" o:spt="100" o:gfxdata="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" adj="-11796480,,5400" path="m,l1405343,r716065,716065l2121408,1790700,,1790700,,xe" fillcolor="#333 [3204]" stroked="f" strokeweight="3pt">
                 <v:stroke joinstyle="miter"/>
                 <v:formulas/>
-                <v:path arrowok="t" o:connecttype="custom" o:connectlocs="0,0;1134960,0;1851025,716065;1851025,1790700;0,1790700;0,0" o:connectangles="0,0,0,0,0,0" textboxrect="0,0,1851025,1790700"/>
+                <v:path arrowok="t" o:connecttype="custom" o:connectlocs="0,0;1405343,0;2121408,716065;2121408,1790700;0,1790700;0,0" o:connectangles="0,0,0,0,0,0" textboxrect="0,0,2121408,1790700"/>
                 <v:textbox>
                   <w:txbxContent>
                     <w:p>
@@ -448,7 +450,7 @@
                         <w:rPr>
                           <w:color w:val="FFC40C" w:themeColor="accent5"/>
                         </w:rPr>
-                        <w:t>Student ID #010</w:t>
+                        <w:t>instructor</w:t>
                       </w:r>
                     </w:p>
                   </w:txbxContent>
@@ -534,7 +536,15 @@
                                 <w:sz w:val="56"/>
                                 <w:szCs w:val="56"/>
                               </w:rPr>
-                              <w:t>James Zwirn</w:t>
+                              <w:t>J</w:t>
+                            </w:r>
+                            <w:r>
+                              <w:rPr>
+                                <w:color w:val="FFC40C" w:themeColor="accent5"/>
+                                <w:sz w:val="56"/>
+                                <w:szCs w:val="56"/>
+                              </w:rPr>
+                              <w:t>immy Rizos</w:t>
                             </w:r>
                           </w:p>
                         </w:txbxContent>
@@ -581,7 +591,15 @@
                           <w:sz w:val="56"/>
                           <w:szCs w:val="56"/>
                         </w:rPr>
-                        <w:t>James Zwirn</w:t>
+                        <w:t>J</w:t>
+                      </w:r>
+                      <w:r>
+                        <w:rPr>
+                          <w:color w:val="FFC40C" w:themeColor="accent5"/>
+                          <w:sz w:val="56"/>
+                          <w:szCs w:val="56"/>
+                        </w:rPr>
+                        <w:t>immy Rizos</w:t>
                       </w:r>
                     </w:p>
                   </w:txbxContent>
@@ -753,7 +771,8 @@
     <w:tbl>
       <w:tblPr>
         <w:tblStyle w:val="TableGrid"/>
-        <w:tblW w:w="10790" w:type="dxa"/>
+        <w:tblW w:w="9980" w:type="dxa"/>
+        <w:tblInd w:w="810" w:type="dxa"/>
         <w:tblBorders>
           <w:top w:val="none" w:sz="0" w:space="0" w:color="auto"/>
           <w:left w:val="none" w:sz="0" w:space="0" w:color="auto"/>
@@ -765,7 +784,7 @@
         <w:tblLook w:val="04A0" w:firstRow="1" w:lastRow="0" w:firstColumn="1" w:lastColumn="0" w:noHBand="0" w:noVBand="1"/>
       </w:tblPr>
       <w:tblGrid>
-        <w:gridCol w:w="10790"/>
+        <w:gridCol w:w="9980"/>
       </w:tblGrid>
       <w:tr>
         <w:trPr>
@@ -773,7 +792,7 @@
         </w:trPr>
         <w:tc>
           <w:tcPr>
-            <w:tcW w:w="10790" w:type="dxa"/>
+            <w:tcW w:w="9980" w:type="dxa"/>
             <w:shd w:val="clear" w:color="auto" w:fill="auto"/>
             <w:tcMar>
               <w:left w:w="0" w:type="dxa"/>
@@ -1128,8 +1147,6 @@
                                 <w:color w:val="FFC40C" w:themeColor="accent5"/>
                               </w:rPr>
                             </w:pPr>
-                            <w:bookmarkStart w:id="0" w:name="_GoBack"/>
-                            <w:bookmarkEnd w:id="0"/>
                             <w:r>
                               <w:rPr>
                                 <w:color w:val="FFC40C" w:themeColor="accent5"/>

</xml_diff>

<commit_message>
Minor changes to Problem Solving docs
</commit_message>
<xml_diff>
--- a/Notebook Cover.docx
+++ b/Notebook Cover.docx
@@ -32,8 +32,6 @@
               <w:right w:w="0" w:type="dxa"/>
             </w:tcMar>
           </w:tcPr>
-          <w:bookmarkStart w:id="0" w:name="_GoBack"/>
-          <w:bookmarkEnd w:id="0"/>
           <w:p>
             <w:pPr>
               <w:rPr>
@@ -343,6 +341,139 @@
         <mc:AlternateContent>
           <mc:Choice Requires="wps">
             <w:drawing>
+              <wp:anchor distT="0" distB="0" distL="114300" distR="114300" simplePos="0" relativeHeight="251864064" behindDoc="0" locked="0" layoutInCell="1" allowOverlap="1" wp14:anchorId="7FD3915B" wp14:editId="727C538E">
+                <wp:simplePos x="0" y="0"/>
+                <wp:positionH relativeFrom="column">
+                  <wp:posOffset>4407408</wp:posOffset>
+                </wp:positionH>
+                <wp:positionV relativeFrom="paragraph">
+                  <wp:posOffset>-8663305</wp:posOffset>
+                </wp:positionV>
+                <wp:extent cx="2852928" cy="2432304"/>
+                <wp:effectExtent l="0" t="0" r="5080" b="6350"/>
+                <wp:wrapNone/>
+                <wp:docPr id="8" name="Rectangle: Single Corner Snipped 8"/>
+                <wp:cNvGraphicFramePr/>
+                <a:graphic xmlns:a="http://schemas.openxmlformats.org/drawingml/2006/main">
+                  <a:graphicData uri="http://schemas.microsoft.com/office/word/2010/wordprocessingShape">
+                    <wps:wsp>
+                      <wps:cNvSpPr/>
+                      <wps:spPr>
+                        <a:xfrm flipH="1" flipV="1">
+                          <a:off x="0" y="0"/>
+                          <a:ext cx="2852928" cy="2432304"/>
+                        </a:xfrm>
+                        <a:prstGeom prst="snip1Rect">
+                          <a:avLst>
+                            <a:gd name="adj" fmla="val 30131"/>
+                          </a:avLst>
+                        </a:prstGeom>
+                        <a:solidFill>
+                          <a:schemeClr val="accent1"/>
+                        </a:solidFill>
+                        <a:ln>
+                          <a:noFill/>
+                        </a:ln>
+                      </wps:spPr>
+                      <wps:style>
+                        <a:lnRef idx="2">
+                          <a:schemeClr val="accent1">
+                            <a:shade val="50000"/>
+                          </a:schemeClr>
+                        </a:lnRef>
+                        <a:fillRef idx="1">
+                          <a:schemeClr val="accent1"/>
+                        </a:fillRef>
+                        <a:effectRef idx="0">
+                          <a:schemeClr val="accent1"/>
+                        </a:effectRef>
+                        <a:fontRef idx="minor">
+                          <a:schemeClr val="lt1"/>
+                        </a:fontRef>
+                      </wps:style>
+                      <wps:txbx>
+                        <w:txbxContent>
+                          <w:p>
+                            <w:pPr>
+                              <w:pStyle w:val="Heading3"/>
+                              <w:spacing w:before="0"/>
+                              <w:rPr>
+                                <w:color w:val="FFC40C" w:themeColor="accent5"/>
+                                <w:sz w:val="56"/>
+                                <w:szCs w:val="56"/>
+                              </w:rPr>
+                            </w:pPr>
+                            <w:r>
+                              <w:rPr>
+                                <w:color w:val="FFC40C" w:themeColor="accent5"/>
+                                <w:sz w:val="56"/>
+                                <w:szCs w:val="56"/>
+                              </w:rPr>
+                              <w:t>ellan Amarasinghe</w:t>
+                            </w:r>
+                          </w:p>
+                        </w:txbxContent>
+                      </wps:txbx>
+                      <wps:bodyPr rot="0" spcFirstLastPara="0" vertOverflow="overflow" horzOverflow="overflow" vert="horz" wrap="square" lIns="91440" tIns="45720" rIns="91440" bIns="45720" numCol="1" spcCol="0" rtlCol="0" fromWordArt="0" anchor="ctr" anchorCtr="0" forceAA="0" upright="1" compatLnSpc="1">
+                        <a:prstTxWarp prst="textNoShape">
+                          <a:avLst/>
+                        </a:prstTxWarp>
+                        <a:noAutofit/>
+                      </wps:bodyPr>
+                    </wps:wsp>
+                  </a:graphicData>
+                </a:graphic>
+                <wp14:sizeRelH relativeFrom="margin">
+                  <wp14:pctWidth>0</wp14:pctWidth>
+                </wp14:sizeRelH>
+                <wp14:sizeRelV relativeFrom="margin">
+                  <wp14:pctHeight>0</wp14:pctHeight>
+                </wp14:sizeRelV>
+              </wp:anchor>
+            </w:drawing>
+          </mc:Choice>
+          <mc:Fallback>
+            <w:pict>
+              <v:shape w14:anchorId="7FD3915B" id="Rectangle: Single Corner Snipped 8" o:spid="_x0000_s1027" style="position:absolute;margin-left:347.05pt;margin-top:-682.15pt;width:224.65pt;height:191.5pt;flip:x y;z-index:251864064;visibility:visible;mso-wrap-style:square;mso-width-percent:0;mso-height-percent:0;mso-wrap-distance-left:9pt;mso-wrap-distance-top:0;mso-wrap-distance-right:9pt;mso-wrap-distance-bottom:0;mso-position-horizontal:absolute;mso-position-horizontal-relative:text;mso-position-vertical:absolute;mso-position-vertical-relative:text;mso-width-percent:0;mso-height-percent:0;mso-width-relative:margin;mso-height-relative:margin;v-text-anchor:middle" coordsize="2852928,2432304" o:spt="100" o:gfxdata="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" adj="-11796480,,5400" path="m,l2120050,r732878,732878l2852928,2432304,,2432304,,xe" fillcolor="#333 [3204]" stroked="f" strokeweight="3pt">
+                <v:stroke joinstyle="miter"/>
+                <v:formulas/>
+                <v:path arrowok="t" o:connecttype="custom" o:connectlocs="0,0;2120050,0;2852928,732878;2852928,2432304;0,2432304;0,0" o:connectangles="0,0,0,0,0,0" textboxrect="0,0,2852928,2432304"/>
+                <v:textbox>
+                  <w:txbxContent>
+                    <w:p>
+                      <w:pPr>
+                        <w:pStyle w:val="Heading3"/>
+                        <w:spacing w:before="0"/>
+                        <w:rPr>
+                          <w:color w:val="FFC40C" w:themeColor="accent5"/>
+                          <w:sz w:val="56"/>
+                          <w:szCs w:val="56"/>
+                        </w:rPr>
+                      </w:pPr>
+                      <w:r>
+                        <w:rPr>
+                          <w:color w:val="FFC40C" w:themeColor="accent5"/>
+                          <w:sz w:val="56"/>
+                          <w:szCs w:val="56"/>
+                        </w:rPr>
+                        <w:t>ellan Amarasinghe</w:t>
+                      </w:r>
+                    </w:p>
+                  </w:txbxContent>
+                </v:textbox>
+              </v:shape>
+            </w:pict>
+          </mc:Fallback>
+        </mc:AlternateContent>
+      </w:r>
+      <w:r>
+        <w:rPr>
+          <w:noProof/>
+          <w:color w:val="D0300F" w:themeColor="accent6" w:themeShade="BF"/>
+        </w:rPr>
+        <mc:AlternateContent>
+          <mc:Choice Requires="wps">
+            <w:drawing>
               <wp:anchor distT="0" distB="0" distL="114300" distR="114300" simplePos="0" relativeHeight="251860992" behindDoc="0" locked="0" layoutInCell="1" allowOverlap="1" wp14:anchorId="3FA66585" wp14:editId="6D91721C">
                 <wp:simplePos x="0" y="0"/>
                 <wp:positionH relativeFrom="column">
@@ -351,8 +482,8 @@
                 <wp:positionV relativeFrom="paragraph">
                   <wp:posOffset>-3542665</wp:posOffset>
                 </wp:positionV>
-                <wp:extent cx="2121408" cy="1790700"/>
-                <wp:effectExtent l="0" t="0" r="0" b="0"/>
+                <wp:extent cx="2011680" cy="1790700"/>
+                <wp:effectExtent l="0" t="0" r="7620" b="0"/>
                 <wp:wrapNone/>
                 <wp:docPr id="1" name="Rectangle: Single Corner Snipped 1"/>
                 <wp:cNvGraphicFramePr/>
@@ -363,7 +494,7 @@
                       <wps:spPr>
                         <a:xfrm>
                           <a:off x="0" y="0"/>
-                          <a:ext cx="2121408" cy="1790700"/>
+                          <a:ext cx="2011680" cy="1790700"/>
                         </a:xfrm>
                         <a:prstGeom prst="snip1Rect">
                           <a:avLst>
@@ -407,7 +538,19 @@
                               <w:rPr>
                                 <w:color w:val="FFC40C" w:themeColor="accent5"/>
                               </w:rPr>
-                              <w:t>instructor</w:t>
+                              <w:t>student ID #0</w:t>
+                            </w:r>
+                            <w:r>
+                              <w:rPr>
+                                <w:color w:val="FFC40C" w:themeColor="accent5"/>
+                              </w:rPr>
+                              <w:t>1</w:t>
+                            </w:r>
+                            <w:r>
+                              <w:rPr>
+                                <w:color w:val="FFC40C" w:themeColor="accent5"/>
+                              </w:rPr>
+                              <w:t>3</w:t>
                             </w:r>
                           </w:p>
                         </w:txbxContent>
@@ -432,10 +575,10 @@
           </mc:Choice>
           <mc:Fallback>
             <w:pict>
-              <v:shape w14:anchorId="3FA66585" id="Rectangle: Single Corner Snipped 1" o:spid="_x0000_s1027" style="position:absolute;margin-left:-10.1pt;margin-top:-278.95pt;width:167.05pt;height:141pt;z-index:251860992;visibility:visible;mso-wrap-style:square;mso-width-percent:0;mso-height-percent:0;mso-wrap-distance-left:9pt;mso-wrap-distance-top:0;mso-wrap-distance-right:9pt;mso-wrap-distance-bottom:0;mso-position-horizontal:absolute;mso-position-horizontal-relative:text;mso-position-vertical:absolute;mso-position-vertical-relative:text;mso-width-percent:0;mso-height-percent:0;mso-width-relative:margin;mso-height-relative:margin;v-text-anchor:middle" coordsize="2121408,1790700" o:spt="100" o:gfxdata="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" adj="-11796480,,5400" path="m,l1405343,r716065,716065l2121408,1790700,,1790700,,xe" fillcolor="#333 [3204]" stroked="f" strokeweight="3pt">
+              <v:shape w14:anchorId="3FA66585" id="Rectangle: Single Corner Snipped 1" o:spid="_x0000_s1028" style="position:absolute;margin-left:-10.1pt;margin-top:-278.95pt;width:158.4pt;height:141pt;z-index:251860992;visibility:visible;mso-wrap-style:square;mso-width-percent:0;mso-height-percent:0;mso-wrap-distance-left:9pt;mso-wrap-distance-top:0;mso-wrap-distance-right:9pt;mso-wrap-distance-bottom:0;mso-position-horizontal:absolute;mso-position-horizontal-relative:text;mso-position-vertical:absolute;mso-position-vertical-relative:text;mso-width-percent:0;mso-height-percent:0;mso-width-relative:margin;mso-height-relative:margin;v-text-anchor:middle" coordsize="2011680,1790700" o:spt="100" o:gfxdata="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" adj="-11796480,,5400" path="m,l1295615,r716065,716065l2011680,1790700,,1790700,,xe" fillcolor="#333 [3204]" stroked="f" strokeweight="3pt">
                 <v:stroke joinstyle="miter"/>
                 <v:formulas/>
-                <v:path arrowok="t" o:connecttype="custom" o:connectlocs="0,0;1405343,0;2121408,716065;2121408,1790700;0,1790700;0,0" o:connectangles="0,0,0,0,0,0" textboxrect="0,0,2121408,1790700"/>
+                <v:path arrowok="t" o:connecttype="custom" o:connectlocs="0,0;1295615,0;2011680,716065;2011680,1790700;0,1790700;0,0" o:connectangles="0,0,0,0,0,0" textboxrect="0,0,2011680,1790700"/>
                 <v:textbox>
                   <w:txbxContent>
                     <w:p>
@@ -450,156 +593,19 @@
                         <w:rPr>
                           <w:color w:val="FFC40C" w:themeColor="accent5"/>
                         </w:rPr>
-                        <w:t>instructor</w:t>
-                      </w:r>
-                    </w:p>
-                  </w:txbxContent>
-                </v:textbox>
-              </v:shape>
-            </w:pict>
-          </mc:Fallback>
-        </mc:AlternateContent>
-      </w:r>
-      <w:r>
-        <w:rPr>
-          <w:noProof/>
-          <w:color w:val="D0300F" w:themeColor="accent6" w:themeShade="BF"/>
-        </w:rPr>
-        <mc:AlternateContent>
-          <mc:Choice Requires="wps">
-            <w:drawing>
-              <wp:anchor distT="0" distB="0" distL="114300" distR="114300" simplePos="0" relativeHeight="251864064" behindDoc="0" locked="0" layoutInCell="1" allowOverlap="1" wp14:anchorId="7FD3915B" wp14:editId="727C538E">
-                <wp:simplePos x="0" y="0"/>
-                <wp:positionH relativeFrom="column">
-                  <wp:posOffset>4472305</wp:posOffset>
-                </wp:positionH>
-                <wp:positionV relativeFrom="paragraph">
-                  <wp:posOffset>-8659495</wp:posOffset>
-                </wp:positionV>
-                <wp:extent cx="2435860" cy="2356485"/>
-                <wp:effectExtent l="0" t="0" r="2540" b="5715"/>
-                <wp:wrapNone/>
-                <wp:docPr id="8" name="Rectangle: Single Corner Snipped 8"/>
-                <wp:cNvGraphicFramePr/>
-                <a:graphic xmlns:a="http://schemas.openxmlformats.org/drawingml/2006/main">
-                  <a:graphicData uri="http://schemas.microsoft.com/office/word/2010/wordprocessingShape">
-                    <wps:wsp>
-                      <wps:cNvSpPr/>
-                      <wps:spPr>
-                        <a:xfrm flipH="1" flipV="1">
-                          <a:off x="0" y="0"/>
-                          <a:ext cx="2435860" cy="2356485"/>
-                        </a:xfrm>
-                        <a:prstGeom prst="snip1Rect">
-                          <a:avLst>
-                            <a:gd name="adj" fmla="val 30131"/>
-                          </a:avLst>
-                        </a:prstGeom>
-                        <a:solidFill>
-                          <a:schemeClr val="accent1"/>
-                        </a:solidFill>
-                        <a:ln>
-                          <a:noFill/>
-                        </a:ln>
-                      </wps:spPr>
-                      <wps:style>
-                        <a:lnRef idx="2">
-                          <a:schemeClr val="accent1">
-                            <a:shade val="50000"/>
-                          </a:schemeClr>
-                        </a:lnRef>
-                        <a:fillRef idx="1">
-                          <a:schemeClr val="accent1"/>
-                        </a:fillRef>
-                        <a:effectRef idx="0">
-                          <a:schemeClr val="accent1"/>
-                        </a:effectRef>
-                        <a:fontRef idx="minor">
-                          <a:schemeClr val="lt1"/>
-                        </a:fontRef>
-                      </wps:style>
-                      <wps:txbx>
-                        <w:txbxContent>
-                          <w:p>
-                            <w:pPr>
-                              <w:pStyle w:val="Heading3"/>
-                              <w:spacing w:before="0"/>
-                              <w:rPr>
-                                <w:color w:val="FFC40C" w:themeColor="accent5"/>
-                                <w:sz w:val="56"/>
-                                <w:szCs w:val="56"/>
-                              </w:rPr>
-                            </w:pPr>
-                            <w:r>
-                              <w:rPr>
-                                <w:color w:val="FFC40C" w:themeColor="accent5"/>
-                                <w:sz w:val="56"/>
-                                <w:szCs w:val="56"/>
-                              </w:rPr>
-                              <w:t>J</w:t>
-                            </w:r>
-                            <w:r>
-                              <w:rPr>
-                                <w:color w:val="FFC40C" w:themeColor="accent5"/>
-                                <w:sz w:val="56"/>
-                                <w:szCs w:val="56"/>
-                              </w:rPr>
-                              <w:t>immy Rizos</w:t>
-                            </w:r>
-                          </w:p>
-                        </w:txbxContent>
-                      </wps:txbx>
-                      <wps:bodyPr rot="0" spcFirstLastPara="0" vertOverflow="overflow" horzOverflow="overflow" vert="horz" wrap="square" lIns="91440" tIns="45720" rIns="91440" bIns="45720" numCol="1" spcCol="0" rtlCol="0" fromWordArt="0" anchor="ctr" anchorCtr="0" forceAA="0" upright="1" compatLnSpc="1">
-                        <a:prstTxWarp prst="textNoShape">
-                          <a:avLst/>
-                        </a:prstTxWarp>
-                        <a:noAutofit/>
-                      </wps:bodyPr>
-                    </wps:wsp>
-                  </a:graphicData>
-                </a:graphic>
-                <wp14:sizeRelH relativeFrom="margin">
-                  <wp14:pctWidth>0</wp14:pctWidth>
-                </wp14:sizeRelH>
-                <wp14:sizeRelV relativeFrom="margin">
-                  <wp14:pctHeight>0</wp14:pctHeight>
-                </wp14:sizeRelV>
-              </wp:anchor>
-            </w:drawing>
-          </mc:Choice>
-          <mc:Fallback>
-            <w:pict>
-              <v:shape w14:anchorId="7FD3915B" id="Rectangle: Single Corner Snipped 8" o:spid="_x0000_s1028" style="position:absolute;margin-left:352.15pt;margin-top:-681.85pt;width:191.8pt;height:185.55pt;flip:x y;z-index:251864064;visibility:visible;mso-wrap-style:square;mso-width-percent:0;mso-height-percent:0;mso-wrap-distance-left:9pt;mso-wrap-distance-top:0;mso-wrap-distance-right:9pt;mso-wrap-distance-bottom:0;mso-position-horizontal:absolute;mso-position-horizontal-relative:text;mso-position-vertical:absolute;mso-position-vertical-relative:text;mso-width-percent:0;mso-height-percent:0;mso-width-relative:margin;mso-height-relative:margin;v-text-anchor:middle" coordsize="2435860,2356485" o:spt="100" o:gfxdata="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" adj="-11796480,,5400" path="m,l1725828,r710032,710032l2435860,2356485,,2356485,,xe" fillcolor="#333 [3204]" stroked="f" strokeweight="3pt">
-                <v:stroke joinstyle="miter"/>
-                <v:formulas/>
-                <v:path arrowok="t" o:connecttype="custom" o:connectlocs="0,0;1725828,0;2435860,710032;2435860,2356485;0,2356485;0,0" o:connectangles="0,0,0,0,0,0" textboxrect="0,0,2435860,2356485"/>
-                <v:textbox>
-                  <w:txbxContent>
-                    <w:p>
-                      <w:pPr>
-                        <w:pStyle w:val="Heading3"/>
-                        <w:spacing w:before="0"/>
-                        <w:rPr>
-                          <w:color w:val="FFC40C" w:themeColor="accent5"/>
-                          <w:sz w:val="56"/>
-                          <w:szCs w:val="56"/>
-                        </w:rPr>
-                      </w:pPr>
-                      <w:r>
-                        <w:rPr>
-                          <w:color w:val="FFC40C" w:themeColor="accent5"/>
-                          <w:sz w:val="56"/>
-                          <w:szCs w:val="56"/>
-                        </w:rPr>
-                        <w:t>J</w:t>
+                        <w:t>student ID #0</w:t>
                       </w:r>
                       <w:r>
                         <w:rPr>
                           <w:color w:val="FFC40C" w:themeColor="accent5"/>
-                          <w:sz w:val="56"/>
-                          <w:szCs w:val="56"/>
                         </w:rPr>
-                        <w:t>immy Rizos</w:t>
+                        <w:t>1</w:t>
+                      </w:r>
+                      <w:r>
+                        <w:rPr>
+                          <w:color w:val="FFC40C" w:themeColor="accent5"/>
+                        </w:rPr>
+                        <w:t>3</w:t>
                       </w:r>
                     </w:p>
                   </w:txbxContent>
@@ -1151,7 +1157,7 @@
                               <w:rPr>
                                 <w:color w:val="FFC40C" w:themeColor="accent5"/>
                               </w:rPr>
-                              <w:t>Student ID #011</w:t>
+                              <w:t>Student ID #014</w:t>
                             </w:r>
                           </w:p>
                         </w:txbxContent>
@@ -1190,13 +1196,11 @@
                           <w:color w:val="FFC40C" w:themeColor="accent5"/>
                         </w:rPr>
                       </w:pPr>
-                      <w:bookmarkStart w:id="1" w:name="_GoBack"/>
-                      <w:bookmarkEnd w:id="1"/>
                       <w:r>
                         <w:rPr>
                           <w:color w:val="FFC40C" w:themeColor="accent5"/>
                         </w:rPr>
-                        <w:t>Student ID #011</w:t>
+                        <w:t>Student ID #014</w:t>
                       </w:r>
                     </w:p>
                   </w:txbxContent>
@@ -1282,7 +1286,7 @@
                                 <w:sz w:val="56"/>
                                 <w:szCs w:val="56"/>
                               </w:rPr>
-                              <w:t>Ram Bhaman</w:t>
+                              <w:t>betsy urias</w:t>
                             </w:r>
                           </w:p>
                         </w:txbxContent>
@@ -1329,7 +1333,7 @@
                           <w:sz w:val="56"/>
                           <w:szCs w:val="56"/>
                         </w:rPr>
-                        <w:t>Ram Bhaman</w:t>
+                        <w:t>betsy urias</w:t>
                       </w:r>
                     </w:p>
                   </w:txbxContent>
@@ -1454,6 +1458,760 @@
           <mc:Fallback>
             <w:pict>
               <v:shape w14:anchorId="265A53A1" id="_x0000_s1033" style="position:absolute;margin-left:85.5pt;margin-top:-544.85pt;width:313.5pt;height:313.5pt;z-index:251871232;visibility:visible;mso-wrap-style:square;mso-width-percent:0;mso-height-percent:0;mso-wrap-distance-left:9pt;mso-wrap-distance-top:0;mso-wrap-distance-right:9pt;mso-wrap-distance-bottom:0;mso-position-horizontal:absolute;mso-position-horizontal-relative:text;mso-position-vertical:absolute;mso-position-vertical-relative:text;mso-width-percent:0;mso-height-percent:0;mso-width-relative:margin;mso-height-relative:margin;v-text-anchor:middle" coordsize="3981450,3981450" o:spt="100" o:gfxdata="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" adj="-11796480,,5400" path="m,l3260728,r720722,720722l3981450,3981450r,l720722,3981450,,3260728,,xe" fillcolor="#ffc40c [3208]" stroked="f" strokeweight="3pt">
+                <v:stroke joinstyle="miter"/>
+                <v:formulas/>
+                <v:path arrowok="t" o:connecttype="custom" o:connectlocs="0,0;3260728,0;3981450,720722;3981450,3981450;3981450,3981450;720722,3981450;0,3260728;0,0" o:connectangles="0,0,0,0,0,0,0,0" textboxrect="0,0,3981450,3981450"/>
+                <v:textbox>
+                  <w:txbxContent>
+                    <w:p>
+                      <w:pPr>
+                        <w:pStyle w:val="Name"/>
+                        <w:rPr>
+                          <w:sz w:val="96"/>
+                          <w:szCs w:val="96"/>
+                        </w:rPr>
+                      </w:pPr>
+                      <w:r>
+                        <w:rPr>
+                          <w:sz w:val="96"/>
+                          <w:szCs w:val="96"/>
+                        </w:rPr>
+                        <w:t>Problem Solving with Python</w:t>
+                      </w:r>
+                    </w:p>
+                    <w:p>
+                      <w:pPr>
+                        <w:pStyle w:val="Heading2"/>
+                        <w:rPr>
+                          <w:szCs w:val="44"/>
+                        </w:rPr>
+                      </w:pPr>
+                      <w:r>
+                        <w:rPr>
+                          <w:rStyle w:val="Heading2Char"/>
+                          <w:szCs w:val="44"/>
+                        </w:rPr>
+                        <w:t>Cool Kids Coding School</w:t>
+                      </w:r>
+                    </w:p>
+                  </w:txbxContent>
+                </v:textbox>
+              </v:shape>
+            </w:pict>
+          </mc:Fallback>
+        </mc:AlternateContent>
+      </w:r>
+    </w:p>
+    <w:tbl>
+      <w:tblPr>
+        <w:tblStyle w:val="TableGrid"/>
+        <w:tblW w:w="9980" w:type="dxa"/>
+        <w:tblInd w:w="810" w:type="dxa"/>
+        <w:tblBorders>
+          <w:top w:val="none" w:sz="0" w:space="0" w:color="auto"/>
+          <w:left w:val="none" w:sz="0" w:space="0" w:color="auto"/>
+          <w:bottom w:val="none" w:sz="0" w:space="0" w:color="auto"/>
+          <w:right w:val="none" w:sz="0" w:space="0" w:color="auto"/>
+          <w:insideH w:val="none" w:sz="0" w:space="0" w:color="auto"/>
+          <w:insideV w:val="none" w:sz="0" w:space="0" w:color="auto"/>
+        </w:tblBorders>
+        <w:tblLook w:val="04A0" w:firstRow="1" w:lastRow="0" w:firstColumn="1" w:lastColumn="0" w:noHBand="0" w:noVBand="1"/>
+      </w:tblPr>
+      <w:tblGrid>
+        <w:gridCol w:w="9980"/>
+      </w:tblGrid>
+      <w:tr>
+        <w:trPr>
+          <w:trHeight w:val="14363"/>
+        </w:trPr>
+        <w:tc>
+          <w:tcPr>
+            <w:tcW w:w="9980" w:type="dxa"/>
+            <w:shd w:val="clear" w:color="auto" w:fill="auto"/>
+            <w:tcMar>
+              <w:left w:w="0" w:type="dxa"/>
+              <w:right w:w="0" w:type="dxa"/>
+            </w:tcMar>
+          </w:tcPr>
+          <w:p>
+            <w:pPr>
+              <w:rPr>
+                <w:color w:val="D0300F" w:themeColor="accent6" w:themeShade="BF"/>
+              </w:rPr>
+            </w:pPr>
+            <w:r>
+              <w:rPr>
+                <w:noProof/>
+                <w:color w:val="D0300F" w:themeColor="accent6" w:themeShade="BF"/>
+              </w:rPr>
+              <w:lastRenderedPageBreak/>
+              <mc:AlternateContent>
+                <mc:Choice Requires="wps">
+                  <w:drawing>
+                    <wp:anchor distT="0" distB="0" distL="114300" distR="114300" simplePos="0" relativeHeight="251881472" behindDoc="0" locked="0" layoutInCell="1" allowOverlap="1" wp14:anchorId="22A8B8F5" wp14:editId="3DCC464D">
+                      <wp:simplePos x="0" y="0"/>
+                      <wp:positionH relativeFrom="column">
+                        <wp:posOffset>5195355</wp:posOffset>
+                      </wp:positionH>
+                      <wp:positionV relativeFrom="paragraph">
+                        <wp:posOffset>8401050</wp:posOffset>
+                      </wp:positionV>
+                      <wp:extent cx="7089140" cy="652780"/>
+                      <wp:effectExtent l="0" t="0" r="0" b="0"/>
+                      <wp:wrapNone/>
+                      <wp:docPr id="4" name="Parallelogram 4" title="Shape"/>
+                      <wp:cNvGraphicFramePr/>
+                      <a:graphic xmlns:a="http://schemas.openxmlformats.org/drawingml/2006/main">
+                        <a:graphicData uri="http://schemas.microsoft.com/office/word/2010/wordprocessingShape">
+                          <wps:wsp>
+                            <wps:cNvSpPr/>
+                            <wps:spPr>
+                              <a:xfrm>
+                                <a:off x="0" y="0"/>
+                                <a:ext cx="7089140" cy="652780"/>
+                              </a:xfrm>
+                              <a:prstGeom prst="parallelogram">
+                                <a:avLst>
+                                  <a:gd name="adj" fmla="val 69331"/>
+                                </a:avLst>
+                              </a:prstGeom>
+                              <a:ln>
+                                <a:noFill/>
+                              </a:ln>
+                            </wps:spPr>
+                            <wps:style>
+                              <a:lnRef idx="2">
+                                <a:schemeClr val="accent1">
+                                  <a:shade val="50000"/>
+                                </a:schemeClr>
+                              </a:lnRef>
+                              <a:fillRef idx="1">
+                                <a:schemeClr val="accent1"/>
+                              </a:fillRef>
+                              <a:effectRef idx="0">
+                                <a:schemeClr val="accent1"/>
+                              </a:effectRef>
+                              <a:fontRef idx="minor">
+                                <a:schemeClr val="lt1"/>
+                              </a:fontRef>
+                            </wps:style>
+                            <wps:bodyPr rot="0" spcFirstLastPara="0" vertOverflow="overflow" horzOverflow="overflow" vert="horz" wrap="square" lIns="91440" tIns="45720" rIns="91440" bIns="45720" numCol="1" spcCol="0" rtlCol="0" fromWordArt="0" anchor="ctr" anchorCtr="0" forceAA="0" compatLnSpc="1">
+                              <a:prstTxWarp prst="textNoShape">
+                                <a:avLst/>
+                              </a:prstTxWarp>
+                              <a:noAutofit/>
+                            </wps:bodyPr>
+                          </wps:wsp>
+                        </a:graphicData>
+                      </a:graphic>
+                      <wp14:sizeRelH relativeFrom="margin">
+                        <wp14:pctWidth>0</wp14:pctWidth>
+                      </wp14:sizeRelH>
+                      <wp14:sizeRelV relativeFrom="margin">
+                        <wp14:pctHeight>0</wp14:pctHeight>
+                      </wp14:sizeRelV>
+                    </wp:anchor>
+                  </w:drawing>
+                </mc:Choice>
+                <mc:Fallback>
+                  <w:pict>
+                    <v:shapetype w14:anchorId="7A0F7127" id="_x0000_t7" coordsize="21600,21600" o:spt="7" adj="5400" path="m@0,l,21600@1,21600,21600,xe">
+                      <v:stroke joinstyle="miter"/>
+                      <v:formulas>
+                        <v:f eqn="val #0"/>
+                        <v:f eqn="sum width 0 #0"/>
+                        <v:f eqn="prod #0 1 2"/>
+                        <v:f eqn="sum width 0 @2"/>
+                        <v:f eqn="mid #0 width"/>
+                        <v:f eqn="mid @1 0"/>
+                        <v:f eqn="prod height width #0"/>
+                        <v:f eqn="prod @6 1 2"/>
+                        <v:f eqn="sum height 0 @7"/>
+                        <v:f eqn="prod width 1 2"/>
+                        <v:f eqn="sum #0 0 @9"/>
+                        <v:f eqn="if @10 @8 0"/>
+                        <v:f eqn="if @10 @7 height"/>
+                      </v:formulas>
+                      <v:path gradientshapeok="t" o:connecttype="custom" o:connectlocs="@4,0;10800,@11;@3,10800;@5,21600;10800,@12;@2,10800" textboxrect="1800,1800,19800,19800;8100,8100,13500,13500;10800,10800,10800,10800"/>
+                      <v:handles>
+                        <v:h position="#0,topLeft" xrange="0,21600"/>
+                      </v:handles>
+                    </v:shapetype>
+                    <v:shape id="Parallelogram 4" o:spid="_x0000_s1026" type="#_x0000_t7" alt="Title: Shape" style="position:absolute;margin-left:409.1pt;margin-top:661.5pt;width:558.2pt;height:51.4pt;z-index:251881472;visibility:visible;mso-wrap-style:square;mso-width-percent:0;mso-height-percent:0;mso-wrap-distance-left:9pt;mso-wrap-distance-top:0;mso-wrap-distance-right:9pt;mso-wrap-distance-bottom:0;mso-position-horizontal:absolute;mso-position-horizontal-relative:text;mso-position-vertical:absolute;mso-position-vertical-relative:text;mso-width-percent:0;mso-height-percent:0;mso-width-relative:margin;mso-height-relative:margin;v-text-anchor:middle" o:gfxdata="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" adj="1379" fillcolor="#333 [3204]" stroked="f" strokeweight="3pt"/>
+                  </w:pict>
+                </mc:Fallback>
+              </mc:AlternateContent>
+            </w:r>
+            <w:r>
+              <w:rPr>
+                <w:noProof/>
+                <w:color w:val="D0300F" w:themeColor="accent6" w:themeShade="BF"/>
+              </w:rPr>
+              <mc:AlternateContent>
+                <mc:Choice Requires="wps">
+                  <w:drawing>
+                    <wp:anchor distT="0" distB="0" distL="114300" distR="114300" simplePos="0" relativeHeight="251880448" behindDoc="0" locked="0" layoutInCell="1" allowOverlap="1" wp14:anchorId="60B1D3C2" wp14:editId="2115A6E0">
+                      <wp:simplePos x="0" y="0"/>
+                      <wp:positionH relativeFrom="column">
+                        <wp:posOffset>-1561465</wp:posOffset>
+                      </wp:positionH>
+                      <wp:positionV relativeFrom="paragraph">
+                        <wp:posOffset>8401330</wp:posOffset>
+                      </wp:positionV>
+                      <wp:extent cx="7089140" cy="653143"/>
+                      <wp:effectExtent l="0" t="0" r="0" b="0"/>
+                      <wp:wrapNone/>
+                      <wp:docPr id="5" name="Parallelogram 5"/>
+                      <wp:cNvGraphicFramePr/>
+                      <a:graphic xmlns:a="http://schemas.openxmlformats.org/drawingml/2006/main">
+                        <a:graphicData uri="http://schemas.microsoft.com/office/word/2010/wordprocessingShape">
+                          <wps:wsp>
+                            <wps:cNvSpPr/>
+                            <wps:spPr>
+                              <a:xfrm>
+                                <a:off x="0" y="0"/>
+                                <a:ext cx="7089140" cy="653143"/>
+                              </a:xfrm>
+                              <a:prstGeom prst="parallelogram">
+                                <a:avLst>
+                                  <a:gd name="adj" fmla="val 69331"/>
+                                </a:avLst>
+                              </a:prstGeom>
+                              <a:solidFill>
+                                <a:schemeClr val="accent5"/>
+                              </a:solidFill>
+                              <a:ln>
+                                <a:noFill/>
+                              </a:ln>
+                            </wps:spPr>
+                            <wps:style>
+                              <a:lnRef idx="2">
+                                <a:schemeClr val="accent1">
+                                  <a:shade val="50000"/>
+                                </a:schemeClr>
+                              </a:lnRef>
+                              <a:fillRef idx="1">
+                                <a:schemeClr val="accent1"/>
+                              </a:fillRef>
+                              <a:effectRef idx="0">
+                                <a:schemeClr val="accent1"/>
+                              </a:effectRef>
+                              <a:fontRef idx="minor">
+                                <a:schemeClr val="lt1"/>
+                              </a:fontRef>
+                            </wps:style>
+                            <wps:txbx>
+                              <w:txbxContent>
+                                <w:p>
+                                  <w:pPr>
+                                    <w:pStyle w:val="Name"/>
+                                    <w:rPr>
+                                      <w:sz w:val="56"/>
+                                      <w:szCs w:val="56"/>
+                                    </w:rPr>
+                                  </w:pPr>
+                                  <w:r>
+                                    <w:rPr>
+                                      <w:sz w:val="56"/>
+                                      <w:szCs w:val="56"/>
+                                    </w:rPr>
+                                    <w:t>Course Material</w:t>
+                                  </w:r>
+                                  <w:r>
+                                    <w:rPr>
+                                      <w:sz w:val="56"/>
+                                      <w:szCs w:val="56"/>
+                                    </w:rPr>
+                                    <w:t xml:space="preserve"> Note</w:t>
+                                  </w:r>
+                                  <w:r>
+                                    <w:rPr>
+                                      <w:sz w:val="56"/>
+                                      <w:szCs w:val="56"/>
+                                    </w:rPr>
+                                    <w:t>b</w:t>
+                                  </w:r>
+                                  <w:r>
+                                    <w:rPr>
+                                      <w:sz w:val="56"/>
+                                      <w:szCs w:val="56"/>
+                                    </w:rPr>
+                                    <w:t>ook</w:t>
+                                  </w:r>
+                                </w:p>
+                                <w:p>
+                                  <w:pPr>
+                                    <w:jc w:val="center"/>
+                                  </w:pPr>
+                                </w:p>
+                              </w:txbxContent>
+                            </wps:txbx>
+                            <wps:bodyPr rot="0" spcFirstLastPara="0" vertOverflow="overflow" horzOverflow="overflow" vert="horz" wrap="square" lIns="91440" tIns="45720" rIns="91440" bIns="45720" numCol="1" spcCol="0" rtlCol="0" fromWordArt="0" anchor="ctr" anchorCtr="0" forceAA="0" compatLnSpc="1">
+                              <a:prstTxWarp prst="textNoShape">
+                                <a:avLst/>
+                              </a:prstTxWarp>
+                              <a:noAutofit/>
+                            </wps:bodyPr>
+                          </wps:wsp>
+                        </a:graphicData>
+                      </a:graphic>
+                      <wp14:sizeRelH relativeFrom="margin">
+                        <wp14:pctWidth>0</wp14:pctWidth>
+                      </wp14:sizeRelH>
+                      <wp14:sizeRelV relativeFrom="margin">
+                        <wp14:pctHeight>0</wp14:pctHeight>
+                      </wp14:sizeRelV>
+                    </wp:anchor>
+                  </w:drawing>
+                </mc:Choice>
+                <mc:Fallback>
+                  <w:pict>
+                    <v:shape w14:anchorId="60B1D3C2" id="Parallelogram 5" o:spid="_x0000_s1034" type="#_x0000_t7" style="position:absolute;margin-left:-122.95pt;margin-top:661.5pt;width:558.2pt;height:51.45pt;z-index:251880448;visibility:visible;mso-wrap-style:square;mso-width-percent:0;mso-height-percent:0;mso-wrap-distance-left:9pt;mso-wrap-distance-top:0;mso-wrap-distance-right:9pt;mso-wrap-distance-bottom:0;mso-position-horizontal:absolute;mso-position-horizontal-relative:text;mso-position-vertical:absolute;mso-position-vertical-relative:text;mso-width-percent:0;mso-height-percent:0;mso-width-relative:margin;mso-height-relative:margin;v-text-anchor:middle" o:gfxdata="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" adj="1380" fillcolor="#ffc40c [3208]" stroked="f" strokeweight="3pt">
+                      <v:textbox>
+                        <w:txbxContent>
+                          <w:p>
+                            <w:pPr>
+                              <w:pStyle w:val="Name"/>
+                              <w:rPr>
+                                <w:sz w:val="56"/>
+                                <w:szCs w:val="56"/>
+                              </w:rPr>
+                            </w:pPr>
+                            <w:r>
+                              <w:rPr>
+                                <w:sz w:val="56"/>
+                                <w:szCs w:val="56"/>
+                              </w:rPr>
+                              <w:t>Course Material</w:t>
+                            </w:r>
+                            <w:r>
+                              <w:rPr>
+                                <w:sz w:val="56"/>
+                                <w:szCs w:val="56"/>
+                              </w:rPr>
+                              <w:t xml:space="preserve"> Note</w:t>
+                            </w:r>
+                            <w:r>
+                              <w:rPr>
+                                <w:sz w:val="56"/>
+                                <w:szCs w:val="56"/>
+                              </w:rPr>
+                              <w:t>b</w:t>
+                            </w:r>
+                            <w:r>
+                              <w:rPr>
+                                <w:sz w:val="56"/>
+                                <w:szCs w:val="56"/>
+                              </w:rPr>
+                              <w:t>ook</w:t>
+                            </w:r>
+                          </w:p>
+                          <w:p>
+                            <w:pPr>
+                              <w:jc w:val="center"/>
+                            </w:pPr>
+                          </w:p>
+                        </w:txbxContent>
+                      </v:textbox>
+                    </v:shape>
+                  </w:pict>
+                </mc:Fallback>
+              </mc:AlternateContent>
+            </w:r>
+          </w:p>
+        </w:tc>
+      </w:tr>
+    </w:tbl>
+    <w:p>
+      <w:pPr>
+        <w:rPr>
+          <w:color w:val="D0300F" w:themeColor="accent6" w:themeShade="BF"/>
+        </w:rPr>
+        <w:sectPr>
+          <w:pgSz w:w="12240" w:h="15840"/>
+          <w:pgMar w:top="720" w:right="720" w:bottom="720" w:left="720" w:header="720" w:footer="720" w:gutter="0"/>
+          <w:cols w:space="720"/>
+          <w:titlePg/>
+          <w:docGrid w:linePitch="360"/>
+        </w:sectPr>
+      </w:pPr>
+      <w:r>
+        <w:rPr>
+          <w:noProof/>
+          <w:color w:val="D0300F" w:themeColor="accent6" w:themeShade="BF"/>
+        </w:rPr>
+        <mc:AlternateContent>
+          <mc:Choice Requires="wps">
+            <w:drawing>
+              <wp:anchor distT="0" distB="0" distL="114300" distR="114300" simplePos="0" relativeHeight="251878400" behindDoc="0" locked="0" layoutInCell="1" allowOverlap="1" wp14:anchorId="56AF9A58" wp14:editId="29C0F9F0">
+                <wp:simplePos x="0" y="0"/>
+                <wp:positionH relativeFrom="column">
+                  <wp:posOffset>-130810</wp:posOffset>
+                </wp:positionH>
+                <wp:positionV relativeFrom="paragraph">
+                  <wp:posOffset>-3535680</wp:posOffset>
+                </wp:positionV>
+                <wp:extent cx="1851025" cy="1790700"/>
+                <wp:effectExtent l="0" t="0" r="0" b="0"/>
+                <wp:wrapNone/>
+                <wp:docPr id="9" name="Rectangle: Single Corner Snipped 1"/>
+                <wp:cNvGraphicFramePr/>
+                <a:graphic xmlns:a="http://schemas.openxmlformats.org/drawingml/2006/main">
+                  <a:graphicData uri="http://schemas.microsoft.com/office/word/2010/wordprocessingShape">
+                    <wps:wsp>
+                      <wps:cNvSpPr/>
+                      <wps:spPr>
+                        <a:xfrm>
+                          <a:off x="0" y="0"/>
+                          <a:ext cx="1851025" cy="1790700"/>
+                        </a:xfrm>
+                        <a:prstGeom prst="snip1Rect">
+                          <a:avLst>
+                            <a:gd name="adj" fmla="val 39988"/>
+                          </a:avLst>
+                        </a:prstGeom>
+                        <a:solidFill>
+                          <a:schemeClr val="accent1"/>
+                        </a:solidFill>
+                        <a:ln>
+                          <a:noFill/>
+                        </a:ln>
+                      </wps:spPr>
+                      <wps:style>
+                        <a:lnRef idx="2">
+                          <a:schemeClr val="accent1">
+                            <a:shade val="50000"/>
+                          </a:schemeClr>
+                        </a:lnRef>
+                        <a:fillRef idx="1">
+                          <a:schemeClr val="accent1"/>
+                        </a:fillRef>
+                        <a:effectRef idx="0">
+                          <a:schemeClr val="accent1"/>
+                        </a:effectRef>
+                        <a:fontRef idx="minor">
+                          <a:schemeClr val="lt1"/>
+                        </a:fontRef>
+                      </wps:style>
+                      <wps:txbx>
+                        <w:txbxContent>
+                          <w:p>
+                            <w:pPr>
+                              <w:pStyle w:val="Heading3"/>
+                              <w:spacing w:before="0"/>
+                              <w:rPr>
+                                <w:color w:val="FFC40C" w:themeColor="accent5"/>
+                              </w:rPr>
+                            </w:pPr>
+                            <w:r>
+                              <w:rPr>
+                                <w:color w:val="FFC40C" w:themeColor="accent5"/>
+                              </w:rPr>
+                              <w:t>Student ID #020</w:t>
+                            </w:r>
+                            <w:bookmarkStart w:id="0" w:name="_GoBack"/>
+                            <w:bookmarkEnd w:id="0"/>
+                          </w:p>
+                        </w:txbxContent>
+                      </wps:txbx>
+                      <wps:bodyPr rot="0" spcFirstLastPara="0" vertOverflow="overflow" horzOverflow="overflow" vert="horz" wrap="square" lIns="91440" tIns="45720" rIns="91440" bIns="45720" numCol="1" spcCol="0" rtlCol="0" fromWordArt="0" anchor="ctr" anchorCtr="0" forceAA="0" compatLnSpc="1">
+                        <a:prstTxWarp prst="textNoShape">
+                          <a:avLst/>
+                        </a:prstTxWarp>
+                        <a:noAutofit/>
+                      </wps:bodyPr>
+                    </wps:wsp>
+                  </a:graphicData>
+                </a:graphic>
+                <wp14:sizeRelH relativeFrom="margin">
+                  <wp14:pctWidth>0</wp14:pctWidth>
+                </wp14:sizeRelH>
+                <wp14:sizeRelV relativeFrom="margin">
+                  <wp14:pctHeight>0</wp14:pctHeight>
+                </wp14:sizeRelV>
+              </wp:anchor>
+            </w:drawing>
+          </mc:Choice>
+          <mc:Fallback>
+            <w:pict>
+              <v:shape w14:anchorId="56AF9A58" id="_x0000_s1035" style="position:absolute;margin-left:-10.3pt;margin-top:-278.4pt;width:145.75pt;height:141pt;z-index:251878400;visibility:visible;mso-wrap-style:square;mso-width-percent:0;mso-height-percent:0;mso-wrap-distance-left:9pt;mso-wrap-distance-top:0;mso-wrap-distance-right:9pt;mso-wrap-distance-bottom:0;mso-position-horizontal:absolute;mso-position-horizontal-relative:text;mso-position-vertical:absolute;mso-position-vertical-relative:text;mso-width-percent:0;mso-height-percent:0;mso-width-relative:margin;mso-height-relative:margin;v-text-anchor:middle" coordsize="1851025,1790700" o:spt="100" o:gfxdata="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" adj="-11796480,,5400" path="m,l1134960,r716065,716065l1851025,1790700,,1790700,,xe" fillcolor="#333 [3204]" stroked="f" strokeweight="3pt">
+                <v:stroke joinstyle="miter"/>
+                <v:formulas/>
+                <v:path arrowok="t" o:connecttype="custom" o:connectlocs="0,0;1134960,0;1851025,716065;1851025,1790700;0,1790700;0,0" o:connectangles="0,0,0,0,0,0" textboxrect="0,0,1851025,1790700"/>
+                <v:textbox>
+                  <w:txbxContent>
+                    <w:p>
+                      <w:pPr>
+                        <w:pStyle w:val="Heading3"/>
+                        <w:spacing w:before="0"/>
+                        <w:rPr>
+                          <w:color w:val="FFC40C" w:themeColor="accent5"/>
+                        </w:rPr>
+                      </w:pPr>
+                      <w:r>
+                        <w:rPr>
+                          <w:color w:val="FFC40C" w:themeColor="accent5"/>
+                        </w:rPr>
+                        <w:t>Student ID #020</w:t>
+                      </w:r>
+                      <w:bookmarkStart w:id="1" w:name="_GoBack"/>
+                      <w:bookmarkEnd w:id="1"/>
+                    </w:p>
+                  </w:txbxContent>
+                </v:textbox>
+              </v:shape>
+            </w:pict>
+          </mc:Fallback>
+        </mc:AlternateContent>
+      </w:r>
+      <w:r>
+        <w:rPr>
+          <w:noProof/>
+          <w:color w:val="D0300F" w:themeColor="accent6" w:themeShade="BF"/>
+        </w:rPr>
+        <mc:AlternateContent>
+          <mc:Choice Requires="wps">
+            <w:drawing>
+              <wp:anchor distT="0" distB="0" distL="114300" distR="114300" simplePos="0" relativeHeight="251879424" behindDoc="0" locked="0" layoutInCell="1" allowOverlap="1" wp14:anchorId="6B41291A" wp14:editId="3DD2BE23">
+                <wp:simplePos x="0" y="0"/>
+                <wp:positionH relativeFrom="column">
+                  <wp:posOffset>4472305</wp:posOffset>
+                </wp:positionH>
+                <wp:positionV relativeFrom="paragraph">
+                  <wp:posOffset>-8659495</wp:posOffset>
+                </wp:positionV>
+                <wp:extent cx="2435860" cy="2356485"/>
+                <wp:effectExtent l="0" t="0" r="2540" b="5715"/>
+                <wp:wrapNone/>
+                <wp:docPr id="12" name="Rectangle: Single Corner Snipped 8"/>
+                <wp:cNvGraphicFramePr/>
+                <a:graphic xmlns:a="http://schemas.openxmlformats.org/drawingml/2006/main">
+                  <a:graphicData uri="http://schemas.microsoft.com/office/word/2010/wordprocessingShape">
+                    <wps:wsp>
+                      <wps:cNvSpPr/>
+                      <wps:spPr>
+                        <a:xfrm flipH="1" flipV="1">
+                          <a:off x="0" y="0"/>
+                          <a:ext cx="2435860" cy="2356485"/>
+                        </a:xfrm>
+                        <a:prstGeom prst="snip1Rect">
+                          <a:avLst>
+                            <a:gd name="adj" fmla="val 30131"/>
+                          </a:avLst>
+                        </a:prstGeom>
+                        <a:solidFill>
+                          <a:schemeClr val="accent1"/>
+                        </a:solidFill>
+                        <a:ln>
+                          <a:noFill/>
+                        </a:ln>
+                      </wps:spPr>
+                      <wps:style>
+                        <a:lnRef idx="2">
+                          <a:schemeClr val="accent1">
+                            <a:shade val="50000"/>
+                          </a:schemeClr>
+                        </a:lnRef>
+                        <a:fillRef idx="1">
+                          <a:schemeClr val="accent1"/>
+                        </a:fillRef>
+                        <a:effectRef idx="0">
+                          <a:schemeClr val="accent1"/>
+                        </a:effectRef>
+                        <a:fontRef idx="minor">
+                          <a:schemeClr val="lt1"/>
+                        </a:fontRef>
+                      </wps:style>
+                      <wps:txbx>
+                        <w:txbxContent>
+                          <w:p>
+                            <w:pPr>
+                              <w:pStyle w:val="Heading3"/>
+                              <w:spacing w:before="0"/>
+                              <w:rPr>
+                                <w:color w:val="FFC40C" w:themeColor="accent5"/>
+                                <w:sz w:val="56"/>
+                                <w:szCs w:val="56"/>
+                              </w:rPr>
+                            </w:pPr>
+                            <w:r>
+                              <w:rPr>
+                                <w:color w:val="FFC40C" w:themeColor="accent5"/>
+                                <w:sz w:val="56"/>
+                                <w:szCs w:val="56"/>
+                              </w:rPr>
+                              <w:t>divya agarwal</w:t>
+                            </w:r>
+                          </w:p>
+                        </w:txbxContent>
+                      </wps:txbx>
+                      <wps:bodyPr rot="0" spcFirstLastPara="0" vertOverflow="overflow" horzOverflow="overflow" vert="horz" wrap="square" lIns="91440" tIns="45720" rIns="91440" bIns="45720" numCol="1" spcCol="0" rtlCol="0" fromWordArt="0" anchor="ctr" anchorCtr="0" forceAA="0" upright="1" compatLnSpc="1">
+                        <a:prstTxWarp prst="textNoShape">
+                          <a:avLst/>
+                        </a:prstTxWarp>
+                        <a:noAutofit/>
+                      </wps:bodyPr>
+                    </wps:wsp>
+                  </a:graphicData>
+                </a:graphic>
+                <wp14:sizeRelH relativeFrom="margin">
+                  <wp14:pctWidth>0</wp14:pctWidth>
+                </wp14:sizeRelH>
+                <wp14:sizeRelV relativeFrom="margin">
+                  <wp14:pctHeight>0</wp14:pctHeight>
+                </wp14:sizeRelV>
+              </wp:anchor>
+            </w:drawing>
+          </mc:Choice>
+          <mc:Fallback>
+            <w:pict>
+              <v:shape w14:anchorId="6B41291A" id="_x0000_s1036" style="position:absolute;margin-left:352.15pt;margin-top:-681.85pt;width:191.8pt;height:185.55pt;flip:x y;z-index:251879424;visibility:visible;mso-wrap-style:square;mso-width-percent:0;mso-height-percent:0;mso-wrap-distance-left:9pt;mso-wrap-distance-top:0;mso-wrap-distance-right:9pt;mso-wrap-distance-bottom:0;mso-position-horizontal:absolute;mso-position-horizontal-relative:text;mso-position-vertical:absolute;mso-position-vertical-relative:text;mso-width-percent:0;mso-height-percent:0;mso-width-relative:margin;mso-height-relative:margin;v-text-anchor:middle" coordsize="2435860,2356485" o:spt="100" o:gfxdata="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" adj="-11796480,,5400" path="m,l1725828,r710032,710032l2435860,2356485,,2356485,,xe" fillcolor="#333 [3204]" stroked="f" strokeweight="3pt">
+                <v:stroke joinstyle="miter"/>
+                <v:formulas/>
+                <v:path arrowok="t" o:connecttype="custom" o:connectlocs="0,0;1725828,0;2435860,710032;2435860,2356485;0,2356485;0,0" o:connectangles="0,0,0,0,0,0" textboxrect="0,0,2435860,2356485"/>
+                <v:textbox>
+                  <w:txbxContent>
+                    <w:p>
+                      <w:pPr>
+                        <w:pStyle w:val="Heading3"/>
+                        <w:spacing w:before="0"/>
+                        <w:rPr>
+                          <w:color w:val="FFC40C" w:themeColor="accent5"/>
+                          <w:sz w:val="56"/>
+                          <w:szCs w:val="56"/>
+                        </w:rPr>
+                      </w:pPr>
+                      <w:r>
+                        <w:rPr>
+                          <w:color w:val="FFC40C" w:themeColor="accent5"/>
+                          <w:sz w:val="56"/>
+                          <w:szCs w:val="56"/>
+                        </w:rPr>
+                        <w:t>divya agarwal</w:t>
+                      </w:r>
+                    </w:p>
+                  </w:txbxContent>
+                </v:textbox>
+              </v:shape>
+            </w:pict>
+          </mc:Fallback>
+        </mc:AlternateContent>
+      </w:r>
+      <w:r>
+        <w:rPr>
+          <w:noProof/>
+          <w:color w:val="D0300F" w:themeColor="accent6" w:themeShade="BF"/>
+        </w:rPr>
+        <mc:AlternateContent>
+          <mc:Choice Requires="wps">
+            <w:drawing>
+              <wp:anchor distT="0" distB="0" distL="114300" distR="114300" simplePos="0" relativeHeight="251877376" behindDoc="0" locked="0" layoutInCell="1" allowOverlap="1" wp14:anchorId="58D50993" wp14:editId="7FDD2377">
+                <wp:simplePos x="0" y="0"/>
+                <wp:positionH relativeFrom="column">
+                  <wp:posOffset>1085850</wp:posOffset>
+                </wp:positionH>
+                <wp:positionV relativeFrom="paragraph">
+                  <wp:posOffset>-6919834</wp:posOffset>
+                </wp:positionV>
+                <wp:extent cx="3981450" cy="3981450"/>
+                <wp:effectExtent l="0" t="0" r="0" b="0"/>
+                <wp:wrapNone/>
+                <wp:docPr id="14" name="Rectangle: Diagonal Corners Snipped 171"/>
+                <wp:cNvGraphicFramePr/>
+                <a:graphic xmlns:a="http://schemas.openxmlformats.org/drawingml/2006/main">
+                  <a:graphicData uri="http://schemas.microsoft.com/office/word/2010/wordprocessingShape">
+                    <wps:wsp>
+                      <wps:cNvSpPr/>
+                      <wps:spPr>
+                        <a:xfrm>
+                          <a:off x="0" y="0"/>
+                          <a:ext cx="3981450" cy="3981450"/>
+                        </a:xfrm>
+                        <a:prstGeom prst="snip2DiagRect">
+                          <a:avLst>
+                            <a:gd name="adj1" fmla="val 0"/>
+                            <a:gd name="adj2" fmla="val 18102"/>
+                          </a:avLst>
+                        </a:prstGeom>
+                        <a:solidFill>
+                          <a:schemeClr val="accent5"/>
+                        </a:solidFill>
+                        <a:ln>
+                          <a:noFill/>
+                        </a:ln>
+                      </wps:spPr>
+                      <wps:style>
+                        <a:lnRef idx="2">
+                          <a:schemeClr val="accent1">
+                            <a:shade val="50000"/>
+                          </a:schemeClr>
+                        </a:lnRef>
+                        <a:fillRef idx="1">
+                          <a:schemeClr val="accent1"/>
+                        </a:fillRef>
+                        <a:effectRef idx="0">
+                          <a:schemeClr val="accent1"/>
+                        </a:effectRef>
+                        <a:fontRef idx="minor">
+                          <a:schemeClr val="lt1"/>
+                        </a:fontRef>
+                      </wps:style>
+                      <wps:txbx>
+                        <w:txbxContent>
+                          <w:p>
+                            <w:pPr>
+                              <w:pStyle w:val="Name"/>
+                              <w:rPr>
+                                <w:sz w:val="96"/>
+                                <w:szCs w:val="96"/>
+                              </w:rPr>
+                            </w:pPr>
+                            <w:r>
+                              <w:rPr>
+                                <w:sz w:val="96"/>
+                                <w:szCs w:val="96"/>
+                              </w:rPr>
+                              <w:t>Problem Solving with Python</w:t>
+                            </w:r>
+                          </w:p>
+                          <w:p>
+                            <w:pPr>
+                              <w:pStyle w:val="Heading2"/>
+                              <w:rPr>
+                                <w:szCs w:val="44"/>
+                              </w:rPr>
+                            </w:pPr>
+                            <w:r>
+                              <w:rPr>
+                                <w:rStyle w:val="Heading2Char"/>
+                                <w:szCs w:val="44"/>
+                              </w:rPr>
+                              <w:t>Cool Kids Coding School</w:t>
+                            </w:r>
+                          </w:p>
+                        </w:txbxContent>
+                      </wps:txbx>
+                      <wps:bodyPr rot="0" spcFirstLastPara="0" vertOverflow="overflow" horzOverflow="overflow" vert="horz" wrap="square" lIns="91440" tIns="45720" rIns="91440" bIns="45720" numCol="1" spcCol="0" rtlCol="0" fromWordArt="0" anchor="ctr" anchorCtr="0" forceAA="0" compatLnSpc="1">
+                        <a:prstTxWarp prst="textNoShape">
+                          <a:avLst/>
+                        </a:prstTxWarp>
+                        <a:noAutofit/>
+                      </wps:bodyPr>
+                    </wps:wsp>
+                  </a:graphicData>
+                </a:graphic>
+                <wp14:sizeRelH relativeFrom="margin">
+                  <wp14:pctWidth>0</wp14:pctWidth>
+                </wp14:sizeRelH>
+                <wp14:sizeRelV relativeFrom="margin">
+                  <wp14:pctHeight>0</wp14:pctHeight>
+                </wp14:sizeRelV>
+              </wp:anchor>
+            </w:drawing>
+          </mc:Choice>
+          <mc:Fallback>
+            <w:pict>
+              <v:shape w14:anchorId="58D50993" id="_x0000_s1037" style="position:absolute;margin-left:85.5pt;margin-top:-544.85pt;width:313.5pt;height:313.5pt;z-index:251877376;visibility:visible;mso-wrap-style:square;mso-width-percent:0;mso-height-percent:0;mso-wrap-distance-left:9pt;mso-wrap-distance-top:0;mso-wrap-distance-right:9pt;mso-wrap-distance-bottom:0;mso-position-horizontal:absolute;mso-position-horizontal-relative:text;mso-position-vertical:absolute;mso-position-vertical-relative:text;mso-width-percent:0;mso-height-percent:0;mso-width-relative:margin;mso-height-relative:margin;v-text-anchor:middle" coordsize="3981450,3981450" o:spt="100" o:gfxdata="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" adj="-11796480,,5400" path="m,l3260728,r720722,720722l3981450,3981450r,l720722,3981450,,3260728,,xe" fillcolor="#ffc40c [3208]" stroked="f" strokeweight="3pt">
                 <v:stroke joinstyle="miter"/>
                 <v:formulas/>
                 <v:path arrowok="t" o:connecttype="custom" o:connectlocs="0,0;3260728,0;3981450,720722;3981450,3981450;3981450,3981450;720722,3981450;0,3260728;0,0" o:connectangles="0,0,0,0,0,0,0,0" textboxrect="0,0,3981450,3981450"/>

</xml_diff>